<commit_message>
Chỉnh lại mẫu giấy ưu đãi
</commit_message>
<xml_diff>
--- a/nuce.web.api/Templates/Ctsv/giay_uu_dai.docx
+++ b/nuce.web.api/Templates/Ctsv/giay_uu_dai.docx
@@ -75,6 +75,12 @@
         </w:rPr>
         <w:t>Độc lập - Tự do - Hạnh phúc</w:t>
       </w:r>
+    </w:p>
+    <w:p>
+      <w:pPr>
+        <w:spacing w:line="300" w:lineRule="auto"/>
+        <w:jc w:val="center"/>
+      </w:pPr>
       <w:r>
         <w:rPr>
           <w:noProof/>
@@ -82,16 +88,16 @@
         <mc:AlternateContent>
           <mc:Choice Requires="wps">
             <w:drawing>
-              <wp:anchor distT="0" distB="0" distL="115200" distR="115200" simplePos="0" relativeHeight="251659264" behindDoc="0" locked="0" layoutInCell="1" allowOverlap="1">
+              <wp:anchor distT="0" distB="0" distL="115200" distR="115200" simplePos="0" relativeHeight="251659264" behindDoc="0" locked="0" layoutInCell="1" allowOverlap="1" wp14:anchorId="6D563B05" wp14:editId="20232D5F">
                 <wp:simplePos x="0" y="0"/>
                 <wp:positionH relativeFrom="margin">
-                  <wp:posOffset>1872000</wp:posOffset>
+                  <wp:posOffset>1919605</wp:posOffset>
                 </wp:positionH>
                 <wp:positionV relativeFrom="insideMargin">
-                  <wp:posOffset>2700000</wp:posOffset>
+                  <wp:posOffset>2566035</wp:posOffset>
                 </wp:positionV>
                 <wp:extent cx="1968500" cy="0"/>
-                <wp:effectExtent l="0" t="0" r="0" b="0"/>
+                <wp:effectExtent l="0" t="0" r="31750" b="19050"/>
                 <wp:wrapSquare wrapText="bothSides"/>
                 <wp:docPr id="1" name="Shape 1"/>
                 <wp:cNvGraphicFramePr/>
@@ -136,7 +142,7 @@
           </mc:Choice>
           <mc:Fallback>
             <w:pict>
-              <v:line w14:anchorId="4B00DFB0" id="Shape 1" o:spid="_x0000_s1026" style="position:absolute;z-index:251659264;visibility:visible;mso-wrap-style:square;mso-wrap-distance-left:3.2mm;mso-wrap-distance-top:0;mso-wrap-distance-right:3.2mm;mso-wrap-distance-bottom:0;mso-position-horizontal:absolute;mso-position-horizontal-relative:margin;mso-position-vertical:absolute;mso-position-vertical-relative:inner-margin-area" from="147.4pt,212.6pt" to="302.4pt,212.6pt" o:gfxdata="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" strokeweight="1pt">
+              <v:line w14:anchorId="0C201488" id="Shape 1" o:spid="_x0000_s1026" style="position:absolute;z-index:251659264;visibility:visible;mso-wrap-style:square;mso-wrap-distance-left:3.2mm;mso-wrap-distance-top:0;mso-wrap-distance-right:3.2mm;mso-wrap-distance-bottom:0;mso-position-horizontal:absolute;mso-position-horizontal-relative:margin;mso-position-vertical:absolute;mso-position-vertical-relative:inner-margin-area" from="151.15pt,202.05pt" to="306.15pt,202.05pt" o:gfxdata="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" strokeweight="1pt">
                 <v:stroke joinstyle="miter"/>
                 <w10:wrap type="square" anchorx="margin" anchory="margin"/>
               </v:line>
@@ -147,28 +153,29 @@
     </w:p>
     <w:p>
       <w:pPr>
-        <w:spacing w:line="300" w:lineRule="auto"/>
+        <w:spacing w:after="0" w:line="300" w:lineRule="auto"/>
         <w:jc w:val="center"/>
+        <w:rPr>
+          <w:sz w:val="32"/>
+          <w:szCs w:val="32"/>
+        </w:rPr>
       </w:pPr>
-    </w:p>
-    <w:p>
-      <w:pPr>
-        <w:spacing w:line="300" w:lineRule="auto"/>
-        <w:jc w:val="center"/>
-      </w:pPr>
-      <w:r>
-        <w:br/>
-      </w:r>
-      <w:r>
-        <w:rPr>
-          <w:b/>
-          <w:bCs/>
-          <w:sz w:val="28"/>
-          <w:szCs w:val="28"/>
+      <w:bookmarkStart w:id="0" w:name="_GoBack"/>
+      <w:bookmarkEnd w:id="0"/>
+      <w:r>
+        <w:rPr>
+          <w:b/>
+          <w:bCs/>
+          <w:sz w:val="32"/>
+          <w:szCs w:val="32"/>
         </w:rPr>
         <w:t>GIẤY XÁC NHẬN</w:t>
       </w:r>
       <w:r>
+        <w:rPr>
+          <w:sz w:val="32"/>
+          <w:szCs w:val="32"/>
+        </w:rPr>
         <w:br/>
       </w:r>
     </w:p>
@@ -196,98 +203,121 @@
           <w:szCs w:val="28"/>
         </w:rPr>
         <w:t>I: Dùng cho cơ sở giáo dục mầm non, phổ thông xác nhận</w:t>
+      </w:r>
+    </w:p>
+    <w:p>
+      <w:pPr>
+        <w:spacing w:after="0" w:line="300" w:lineRule="auto"/>
+        <w:rPr>
+          <w:sz w:val="28"/>
+          <w:szCs w:val="28"/>
+        </w:rPr>
+      </w:pPr>
+      <w:r>
+        <w:rPr>
+          <w:sz w:val="28"/>
+          <w:szCs w:val="28"/>
+        </w:rPr>
+        <w:t xml:space="preserve">Trường: </w:t>
+      </w:r>
+      <w:r>
+        <w:tab/>
+      </w:r>
+      <w:r>
+        <w:br/>
+      </w:r>
+      <w:r>
+        <w:rPr>
+          <w:sz w:val="28"/>
+          <w:szCs w:val="28"/>
+        </w:rPr>
+        <w:t xml:space="preserve">Xác nhận </w:t>
+      </w:r>
+      <w:r>
+        <w:rPr>
+          <w:sz w:val="28"/>
+          <w:szCs w:val="28"/>
+        </w:rPr>
+        <w:t>học sinh</w:t>
+      </w:r>
+      <w:r>
+        <w:rPr>
+          <w:sz w:val="28"/>
+          <w:szCs w:val="28"/>
+        </w:rPr>
+        <w:t xml:space="preserve">: </w:t>
+      </w:r>
+      <w:r>
+        <w:br/>
+      </w:r>
+      <w:r>
+        <w:rPr>
+          <w:sz w:val="28"/>
+          <w:szCs w:val="28"/>
+        </w:rPr>
+        <w:t xml:space="preserve">Hiện đang học tại lớp: </w:t>
+      </w:r>
+      <w:r>
+        <w:rPr>
+          <w:b/>
+          <w:bCs/>
+          <w:sz w:val="28"/>
+          <w:szCs w:val="28"/>
+        </w:rPr>
+        <w:t xml:space="preserve"> </w:t>
+      </w:r>
+      <w:r>
+        <w:rPr>
+          <w:b/>
+          <w:bCs/>
+          <w:sz w:val="28"/>
+          <w:szCs w:val="28"/>
+        </w:rPr>
+        <w:tab/>
+      </w:r>
+      <w:r>
+        <w:tab/>
+      </w:r>
+      <w:r>
+        <w:rPr>
+          <w:sz w:val="28"/>
+          <w:szCs w:val="28"/>
+        </w:rPr>
+        <w:t xml:space="preserve">Học kỳ: </w:t>
+      </w:r>
+      <w:r>
+        <w:rPr>
+          <w:b/>
+          <w:bCs/>
+          <w:sz w:val="28"/>
+          <w:szCs w:val="28"/>
+        </w:rPr>
+        <w:t xml:space="preserve"> </w:t>
+      </w:r>
+      <w:r>
+        <w:rPr>
+          <w:b/>
+          <w:bCs/>
+          <w:sz w:val="28"/>
+          <w:szCs w:val="28"/>
+        </w:rPr>
+        <w:tab/>
+      </w:r>
+      <w:r>
+        <w:tab/>
+      </w:r>
+      <w:r>
+        <w:rPr>
+          <w:sz w:val="28"/>
+          <w:szCs w:val="28"/>
+        </w:rPr>
+        <w:t xml:space="preserve">Năm học: </w:t>
       </w:r>
     </w:p>
     <w:p>
       <w:pPr>
         <w:spacing w:after="0" w:line="300" w:lineRule="auto"/>
       </w:pPr>
-      <w:r>
-        <w:rPr>
-          <w:sz w:val="28"/>
-          <w:szCs w:val="28"/>
-        </w:rPr>
-        <w:t xml:space="preserve">Trường: </w:t>
-      </w:r>
-      <w:r>
-        <w:tab/>
-      </w:r>
-      <w:r>
-        <w:br/>
-      </w:r>
-      <w:r>
-        <w:rPr>
-          <w:sz w:val="28"/>
-          <w:szCs w:val="28"/>
-        </w:rPr>
-        <w:t xml:space="preserve">Xác nhận anh/chị: </w:t>
-      </w:r>
-      <w:r>
-        <w:br/>
-      </w:r>
-      <w:r>
-        <w:rPr>
-          <w:sz w:val="28"/>
-          <w:szCs w:val="28"/>
-        </w:rPr>
-        <w:t xml:space="preserve">Hiện đang học tại lớp: </w:t>
-      </w:r>
-      <w:r>
-        <w:rPr>
-          <w:b/>
-          <w:bCs/>
-          <w:sz w:val="28"/>
-          <w:szCs w:val="28"/>
-        </w:rPr>
-        <w:t xml:space="preserve"> </w:t>
-      </w:r>
-      <w:r>
-        <w:rPr>
-          <w:b/>
-          <w:bCs/>
-          <w:sz w:val="28"/>
-          <w:szCs w:val="28"/>
-        </w:rPr>
-        <w:tab/>
-      </w:r>
-      <w:r>
-        <w:tab/>
-      </w:r>
-      <w:r>
-        <w:rPr>
-          <w:sz w:val="28"/>
-          <w:szCs w:val="28"/>
-        </w:rPr>
-        <w:t xml:space="preserve">Học kỳ: </w:t>
-      </w:r>
-      <w:r>
-        <w:rPr>
-          <w:b/>
-          <w:bCs/>
-          <w:sz w:val="28"/>
-          <w:szCs w:val="28"/>
-        </w:rPr>
-        <w:t xml:space="preserve"> </w:t>
-      </w:r>
-      <w:r>
-        <w:rPr>
-          <w:b/>
-          <w:bCs/>
-          <w:sz w:val="28"/>
-          <w:szCs w:val="28"/>
-        </w:rPr>
-        <w:tab/>
-      </w:r>
-      <w:r>
-        <w:tab/>
-      </w:r>
-      <w:r>
-        <w:rPr>
-          <w:sz w:val="28"/>
-          <w:szCs w:val="28"/>
-        </w:rPr>
-        <w:t xml:space="preserve">Năm học: </w:t>
-      </w:r>
     </w:p>
     <w:p>
       <w:pPr>
@@ -459,8 +489,8 @@
         <w:tblLook w:val="04A0" w:firstRow="1" w:lastRow="0" w:firstColumn="1" w:lastColumn="0" w:noHBand="0" w:noVBand="1"/>
       </w:tblPr>
       <w:tblGrid>
-        <w:gridCol w:w="5109"/>
-        <w:gridCol w:w="4180"/>
+        <w:gridCol w:w="5187"/>
+        <w:gridCol w:w="4244"/>
       </w:tblGrid>
       <w:tr>
         <w:trPr>
@@ -686,8 +716,8 @@
         <w:tblLook w:val="04A0" w:firstRow="1" w:lastRow="0" w:firstColumn="1" w:lastColumn="0" w:noHBand="0" w:noVBand="1"/>
       </w:tblPr>
       <w:tblGrid>
-        <w:gridCol w:w="4180"/>
-        <w:gridCol w:w="5109"/>
+        <w:gridCol w:w="4244"/>
+        <w:gridCol w:w="5187"/>
       </w:tblGrid>
       <w:tr>
         <w:trPr>
@@ -762,14 +792,22 @@
             <w:r>
               <w:br/>
             </w:r>
+          </w:p>
+          <w:p>
+            <w:pPr>
+              <w:jc w:val="center"/>
+            </w:pPr>
+          </w:p>
+          <w:p>
+            <w:pPr>
+              <w:jc w:val="center"/>
+            </w:pPr>
             <w:r>
               <w:br/>
             </w:r>
             <w:r>
               <w:br/>
             </w:r>
-            <w:bookmarkStart w:id="0" w:name="_GoBack"/>
-            <w:bookmarkEnd w:id="0"/>
             <w:r>
               <w:br/>
             </w:r>
@@ -780,7 +818,6 @@
                 <w:sz w:val="26"/>
                 <w:szCs w:val="26"/>
               </w:rPr>
-              <w:lastRenderedPageBreak/>
               <w:t>&lt;ten_nguoi_ky&gt;</w:t>
             </w:r>
           </w:p>
@@ -790,7 +827,7 @@
     <w:p/>
     <w:sectPr>
       <w:pgSz w:w="11907" w:h="16839" w:code="9"/>
-      <w:pgMar w:top="1417" w:right="1417" w:bottom="1417" w:left="1417" w:header="708" w:footer="708" w:gutter="0"/>
+      <w:pgMar w:top="1417" w:right="1275" w:bottom="1417" w:left="1417" w:header="708" w:footer="708" w:gutter="0"/>
       <w:cols w:space="708"/>
       <w:docGrid w:linePitch="360"/>
     </w:sectPr>

</xml_diff>

<commit_message>
Cập nhật lại đc phòng CTSV trong mail
</commit_message>
<xml_diff>
--- a/nuce.web.api/Templates/Ctsv/giay_uu_dai.docx
+++ b/nuce.web.api/Templates/Ctsv/giay_uu_dai.docx
@@ -142,7 +142,7 @@
           </mc:Choice>
           <mc:Fallback>
             <w:pict>
-              <v:line w14:anchorId="0C201488" id="Shape 1" o:spid="_x0000_s1026" style="position:absolute;z-index:251659264;visibility:visible;mso-wrap-style:square;mso-wrap-distance-left:3.2mm;mso-wrap-distance-top:0;mso-wrap-distance-right:3.2mm;mso-wrap-distance-bottom:0;mso-position-horizontal:absolute;mso-position-horizontal-relative:margin;mso-position-vertical:absolute;mso-position-vertical-relative:inner-margin-area" from="151.15pt,202.05pt" to="306.15pt,202.05pt" o:gfxdata="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" strokeweight="1pt">
+              <v:line w14:anchorId="26E111CF" id="Shape 1" o:spid="_x0000_s1026" style="position:absolute;z-index:251659264;visibility:visible;mso-wrap-style:square;mso-wrap-distance-left:3.2mm;mso-wrap-distance-top:0;mso-wrap-distance-right:3.2mm;mso-wrap-distance-bottom:0;mso-position-horizontal:absolute;mso-position-horizontal-relative:margin;mso-position-vertical:absolute;mso-position-vertical-relative:inner-margin-area" from="151.15pt,202.05pt" to="306.15pt,202.05pt" o:gfxdata="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" strokeweight="1pt">
                 <v:stroke joinstyle="miter"/>
                 <w10:wrap type="square" anchorx="margin" anchory="margin"/>
               </v:line>
@@ -160,8 +160,6 @@
           <w:szCs w:val="32"/>
         </w:rPr>
       </w:pPr>
-      <w:bookmarkStart w:id="0" w:name="_GoBack"/>
-      <w:bookmarkEnd w:id="0"/>
       <w:r>
         <w:rPr>
           <w:b/>
@@ -441,7 +439,7 @@
           <w:sz w:val="28"/>
           <w:szCs w:val="28"/>
         </w:rPr>
-        <w:t>&lt;hoc_ky&gt;</w:t>
+        <w:t>2</w:t>
       </w:r>
       <w:r>
         <w:rPr>
@@ -469,8 +467,10 @@
           <w:sz w:val="28"/>
           <w:szCs w:val="28"/>
         </w:rPr>
-        <w:t>&lt;nam_hoc&gt;</w:t>
-      </w:r>
+        <w:t>2020-2021</w:t>
+      </w:r>
+      <w:bookmarkStart w:id="0" w:name="_GoBack"/>
+      <w:bookmarkEnd w:id="0"/>
     </w:p>
     <w:tbl>
       <w:tblPr>

</xml_diff>

<commit_message>
Thêm đồng bộ ctsv
</commit_message>
<xml_diff>
--- a/nuce.web.api/Templates/Ctsv/giay_uu_dai.docx
+++ b/nuce.web.api/Templates/Ctsv/giay_uu_dai.docx
@@ -142,7 +142,7 @@
           </mc:Choice>
           <mc:Fallback>
             <w:pict>
-              <v:line w14:anchorId="4A28C352" id="Shape 1" o:spid="_x0000_s1026" style="position:absolute;z-index:251659264;visibility:visible;mso-wrap-style:square;mso-wrap-distance-left:3.2mm;mso-wrap-distance-top:0;mso-wrap-distance-right:3.2mm;mso-wrap-distance-bottom:0;mso-position-horizontal:absolute;mso-position-horizontal-relative:margin;mso-position-vertical:absolute;mso-position-vertical-relative:inner-margin-area" from="151.15pt,202.05pt" to="306.15pt,202.05pt" o:gfxdata="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" strokeweight="1pt">
+              <v:line w14:anchorId="27F3F3C0" id="Shape 1" o:spid="_x0000_s1026" style="position:absolute;z-index:251659264;visibility:visible;mso-wrap-style:square;mso-wrap-distance-left:3.2mm;mso-wrap-distance-top:0;mso-wrap-distance-right:3.2mm;mso-wrap-distance-bottom:0;mso-position-horizontal:absolute;mso-position-horizontal-relative:margin;mso-position-vertical:absolute;mso-position-vertical-relative:inner-margin-area" from="151.15pt,202.05pt" to="306.15pt,202.05pt" o:gfxdata="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" strokeweight="1pt">
                 <v:stroke joinstyle="miter"/>
                 <w10:wrap type="square" anchorx="margin" anchory="margin"/>
               </v:line>
@@ -375,111 +375,111 @@
         </w:rPr>
         <w:t xml:space="preserve"> HÀ NỘI</w:t>
       </w:r>
+      <w:r>
+        <w:br/>
+      </w:r>
+      <w:r>
+        <w:rPr>
+          <w:sz w:val="28"/>
+          <w:szCs w:val="28"/>
+        </w:rPr>
+        <w:t xml:space="preserve">Xác nhận anh/chị: </w:t>
+      </w:r>
+      <w:r>
+        <w:rPr>
+          <w:b/>
+          <w:bCs/>
+          <w:sz w:val="28"/>
+          <w:szCs w:val="28"/>
+        </w:rPr>
+        <w:t>&lt;ho_ten&gt;</w:t>
+      </w:r>
+      <w:r>
+        <w:rPr>
+          <w:b/>
+          <w:bCs/>
+          <w:sz w:val="28"/>
+          <w:szCs w:val="28"/>
+        </w:rPr>
+        <w:t xml:space="preserve"> </w:t>
+      </w:r>
+      <w:r>
+        <w:br/>
+      </w:r>
+      <w:r>
+        <w:rPr>
+          <w:sz w:val="28"/>
+          <w:szCs w:val="28"/>
+        </w:rPr>
+        <w:t xml:space="preserve">Hiện là sinh viên năm thứ: </w:t>
+      </w:r>
+      <w:r>
+        <w:rPr>
+          <w:b/>
+          <w:bCs/>
+          <w:sz w:val="28"/>
+          <w:szCs w:val="28"/>
+        </w:rPr>
+        <w:t>&lt;nam_thu&gt;</w:t>
+      </w:r>
+      <w:r>
+        <w:rPr>
+          <w:b/>
+          <w:bCs/>
+          <w:sz w:val="28"/>
+          <w:szCs w:val="28"/>
+        </w:rPr>
+        <w:t xml:space="preserve"> </w:t>
+      </w:r>
+      <w:r>
+        <w:tab/>
+      </w:r>
+      <w:r>
+        <w:rPr>
+          <w:sz w:val="28"/>
+          <w:szCs w:val="28"/>
+        </w:rPr>
+        <w:t xml:space="preserve">Học kỳ: </w:t>
+      </w:r>
+      <w:r>
+        <w:rPr>
+          <w:b/>
+          <w:bCs/>
+          <w:sz w:val="28"/>
+          <w:szCs w:val="28"/>
+        </w:rPr>
+        <w:t>1</w:t>
+      </w:r>
+      <w:r>
+        <w:rPr>
+          <w:b/>
+          <w:bCs/>
+          <w:sz w:val="28"/>
+          <w:szCs w:val="28"/>
+        </w:rPr>
+        <w:t xml:space="preserve"> </w:t>
+      </w:r>
+      <w:r>
+        <w:tab/>
+      </w:r>
+      <w:r>
+        <w:rPr>
+          <w:sz w:val="28"/>
+          <w:szCs w:val="28"/>
+        </w:rPr>
+        <w:t xml:space="preserve">Năm học: </w:t>
+      </w:r>
+      <w:r>
+        <w:rPr>
+          <w:b/>
+          <w:bCs/>
+          <w:sz w:val="28"/>
+          <w:szCs w:val="28"/>
+        </w:rPr>
+        <w:t>2021-2022</w:t>
+      </w:r>
       <w:bookmarkStart w:id="0" w:name="_GoBack"/>
       <w:bookmarkEnd w:id="0"/>
-      <w:r>
-        <w:br/>
-      </w:r>
-      <w:r>
-        <w:rPr>
-          <w:sz w:val="28"/>
-          <w:szCs w:val="28"/>
-        </w:rPr>
-        <w:t xml:space="preserve">Xác nhận anh/chị: </w:t>
-      </w:r>
-      <w:r>
-        <w:rPr>
-          <w:b/>
-          <w:bCs/>
-          <w:sz w:val="28"/>
-          <w:szCs w:val="28"/>
-        </w:rPr>
-        <w:t>&lt;ho_ten&gt;</w:t>
-      </w:r>
-      <w:r>
-        <w:rPr>
-          <w:b/>
-          <w:bCs/>
-          <w:sz w:val="28"/>
-          <w:szCs w:val="28"/>
-        </w:rPr>
-        <w:t xml:space="preserve"> </w:t>
-      </w:r>
-      <w:r>
-        <w:br/>
-      </w:r>
-      <w:r>
-        <w:rPr>
-          <w:sz w:val="28"/>
-          <w:szCs w:val="28"/>
-        </w:rPr>
-        <w:t xml:space="preserve">Hiện là sinh viên năm thứ: </w:t>
-      </w:r>
-      <w:r>
-        <w:rPr>
-          <w:b/>
-          <w:bCs/>
-          <w:sz w:val="28"/>
-          <w:szCs w:val="28"/>
-        </w:rPr>
-        <w:t>&lt;nam_thu&gt;</w:t>
-      </w:r>
-      <w:r>
-        <w:rPr>
-          <w:b/>
-          <w:bCs/>
-          <w:sz w:val="28"/>
-          <w:szCs w:val="28"/>
-        </w:rPr>
-        <w:t xml:space="preserve"> </w:t>
-      </w:r>
-      <w:r>
-        <w:tab/>
-      </w:r>
-      <w:r>
-        <w:rPr>
-          <w:sz w:val="28"/>
-          <w:szCs w:val="28"/>
-        </w:rPr>
-        <w:t xml:space="preserve">Học kỳ: </w:t>
-      </w:r>
-      <w:r>
-        <w:rPr>
-          <w:b/>
-          <w:bCs/>
-          <w:sz w:val="28"/>
-          <w:szCs w:val="28"/>
-        </w:rPr>
-        <w:t>2</w:t>
-      </w:r>
-      <w:r>
-        <w:rPr>
-          <w:b/>
-          <w:bCs/>
-          <w:sz w:val="28"/>
-          <w:szCs w:val="28"/>
-        </w:rPr>
-        <w:t xml:space="preserve"> </w:t>
-      </w:r>
-      <w:r>
-        <w:tab/>
-      </w:r>
-      <w:r>
-        <w:rPr>
-          <w:sz w:val="28"/>
-          <w:szCs w:val="28"/>
-        </w:rPr>
-        <w:t xml:space="preserve">Năm học: </w:t>
-      </w:r>
-      <w:r>
-        <w:rPr>
-          <w:b/>
-          <w:bCs/>
-          <w:sz w:val="28"/>
-          <w:szCs w:val="28"/>
-        </w:rPr>
-        <w:t>2020-2021</w:t>
-      </w:r>
     </w:p>
     <w:tbl>
       <w:tblPr>

</xml_diff>

<commit_message>
Cập nhật giấy ưu đãi
</commit_message>
<xml_diff>
--- a/nuce.web.api/Templates/Ctsv/giay_uu_dai.docx
+++ b/nuce.web.api/Templates/Ctsv/giay_uu_dai.docx
@@ -142,7 +142,7 @@
           </mc:Choice>
           <mc:Fallback>
             <w:pict>
-              <v:line w14:anchorId="79A522AA" id="Shape 1" o:spid="_x0000_s1026" style="position:absolute;z-index:251659264;visibility:visible;mso-wrap-style:square;mso-wrap-distance-left:3.2mm;mso-wrap-distance-top:0;mso-wrap-distance-right:3.2mm;mso-wrap-distance-bottom:0;mso-position-horizontal:absolute;mso-position-horizontal-relative:margin;mso-position-vertical:absolute;mso-position-vertical-relative:inner-margin-area" from="151.15pt,202.05pt" to="306.15pt,202.05pt" o:gfxdata="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" strokeweight="1pt">
+              <v:line w14:anchorId="2622A4E2" id="Shape 1" o:spid="_x0000_s1026" style="position:absolute;z-index:251659264;visibility:visible;mso-wrap-style:square;mso-wrap-distance-left:3.2mm;mso-wrap-distance-top:0;mso-wrap-distance-right:3.2mm;mso-wrap-distance-bottom:0;mso-position-horizontal:absolute;mso-position-horizontal-relative:margin;mso-position-vertical:absolute;mso-position-vertical-relative:inner-margin-area" from="151.15pt,202.05pt" to="306.15pt,202.05pt" o:gfxdata="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" strokeweight="1pt">
                 <v:stroke joinstyle="miter"/>
                 <w10:wrap type="square" anchorx="margin" anchory="margin"/>
               </v:line>
@@ -448,7 +448,7 @@
           <w:sz w:val="28"/>
           <w:szCs w:val="28"/>
         </w:rPr>
-        <w:t>2</w:t>
+        <w:t>1</w:t>
       </w:r>
       <w:r>
         <w:rPr>
@@ -485,7 +485,7 @@
           <w:sz w:val="28"/>
           <w:szCs w:val="28"/>
         </w:rPr>
-        <w:t>2</w:t>
+        <w:t>3</w:t>
       </w:r>
       <w:r>
         <w:rPr>
@@ -503,7 +503,7 @@
           <w:sz w:val="28"/>
           <w:szCs w:val="28"/>
         </w:rPr>
-        <w:t>3</w:t>
+        <w:t>4</w:t>
       </w:r>
     </w:p>
     <w:tbl>

</xml_diff>